<commit_message>
Udated paper need, to add works cited
</commit_message>
<xml_diff>
--- a/PHY482 Paper1.docx
+++ b/PHY482 Paper1.docx
@@ -3,8 +3,699 @@
 <w:document xmlns:wpc="http://schemas.microsoft.com/office/word/2010/wordprocessingCanvas" xmlns:cx="http://schemas.microsoft.com/office/drawing/2014/chartex" xmlns:cx1="http://schemas.microsoft.com/office/drawing/2015/9/8/chartex" xmlns:cx2="http://schemas.microsoft.com/office/drawing/2015/10/21/chartex" xmlns:cx3="http://schemas.microsoft.com/office/drawing/2016/5/9/chartex" xmlns:cx4="http://schemas.microsoft.com/office/drawing/2016/5/10/chartex" xmlns:cx5="http://schemas.microsoft.com/office/drawing/2016/5/11/chartex" xmlns:cx6="http://schemas.microsoft.com/office/drawing/2016/5/12/chartex" xmlns:cx7="http://schemas.microsoft.com/office/drawing/2016/5/13/chartex" xmlns:cx8="http://schemas.microsoft.com/office/drawing/2016/5/14/chartex" xmlns:mc="http://schemas.openxmlformats.org/markup-compatibility/2006" xmlns:aink="http://schemas.microsoft.com/office/drawing/2016/ink" xmlns:am3d="http://schemas.microsoft.com/office/drawing/2017/model3d" xmlns:o="urn:schemas-microsoft-com:office:office" xmlns:r="http://schemas.openxmlformats.org/officeDocument/2006/relationships" xmlns:m="http://schemas.openxmlformats.org/officeDocument/2006/math" xmlns:v="urn:schemas-microsoft-com:vml" xmlns:wp14="http://schemas.microsoft.com/office/word/2010/wordprocessingDrawing" xmlns:wp="http://schemas.openxmlformats.org/drawingml/2006/wordprocessingDrawing" xmlns:w10="urn:schemas-microsoft-com:office:word" xmlns:w="http://schemas.openxmlformats.org/wordprocessingml/2006/main" xmlns:w14="http://schemas.microsoft.com/office/word/2010/wordml" xmlns:w15="http://schemas.microsoft.com/office/word/2012/wordml" xmlns:w16cid="http://schemas.microsoft.com/office/word/2016/wordml/cid" xmlns:w16se="http://schemas.microsoft.com/office/word/2015/wordml/symex" xmlns:wpg="http://schemas.microsoft.com/office/word/2010/wordprocessingGroup" xmlns:wpi="http://schemas.microsoft.com/office/word/2010/wordprocessingInk" xmlns:wne="http://schemas.microsoft.com/office/word/2006/wordml" xmlns:wps="http://schemas.microsoft.com/office/word/2010/wordprocessingShape" mc:Ignorable="w14 w15 w16se w16cid wp14">
   <w:body>
     <w:p>
+      <w:pPr>
+        <w:rPr>
+          <w:rFonts w:ascii="Times New Roman" w:hAnsi="Times New Roman" w:cs="Times New Roman"/>
+        </w:rPr>
+      </w:pPr>
+      <w:r>
+        <w:rPr>
+          <w:rFonts w:ascii="Times New Roman" w:hAnsi="Times New Roman" w:cs="Times New Roman"/>
+        </w:rPr>
+        <w:t>Introduction:</w:t>
+      </w:r>
+    </w:p>
+    <w:p>
+      <w:pPr>
+        <w:rPr>
+          <w:rFonts w:ascii="Times New Roman" w:hAnsi="Times New Roman" w:cs="Times New Roman"/>
+        </w:rPr>
+      </w:pPr>
+      <w:r>
+        <w:rPr>
+          <w:rFonts w:ascii="Times New Roman" w:hAnsi="Times New Roman" w:cs="Times New Roman"/>
+        </w:rPr>
+        <w:tab/>
+        <w:t>In the modern theory of electromagnetism, a topological theory can be expressed in terms of an exterior differential system of two postulates:</w:t>
+      </w:r>
+    </w:p>
+    <w:p>
+      <w:pPr>
+        <w:pStyle w:val="ListParagraph"/>
+        <w:numPr>
+          <w:ilvl w:val="0"/>
+          <w:numId w:val="1"/>
+        </w:numPr>
+        <w:jc w:val="center"/>
+        <w:rPr>
+          <w:rFonts w:ascii="Times New Roman" w:hAnsi="Times New Roman" w:cs="Times New Roman"/>
+        </w:rPr>
+      </w:pPr>
+      <w:r>
+        <w:rPr>
+          <w:rFonts w:ascii="Times New Roman" w:hAnsi="Times New Roman" w:cs="Times New Roman"/>
+        </w:rPr>
+        <w:t xml:space="preserve">Flux is Conserved: </w:t>
+      </w:r>
+      <m:oMath>
+        <m:r>
+          <w:rPr>
+            <w:rFonts w:ascii="Cambria Math" w:hAnsi="Cambria Math" w:cs="Times New Roman"/>
+          </w:rPr>
+          <m:t>F</m:t>
+        </m:r>
+        <m:r>
+          <w:rPr>
+            <w:rFonts w:ascii="Cambria Math" w:hAnsi="Cambria Math" w:cs="Times New Roman"/>
+          </w:rPr>
+          <m:t>-dA=0</m:t>
+        </m:r>
+      </m:oMath>
+    </w:p>
+    <w:p>
+      <w:pPr>
+        <w:pStyle w:val="ListParagraph"/>
+        <w:numPr>
+          <w:ilvl w:val="0"/>
+          <w:numId w:val="1"/>
+        </w:numPr>
+        <w:jc w:val="center"/>
+        <w:rPr>
+          <w:rFonts w:ascii="Times New Roman" w:hAnsi="Times New Roman" w:cs="Times New Roman"/>
+        </w:rPr>
+      </w:pPr>
+      <w:r>
+        <w:rPr>
+          <w:rFonts w:ascii="Times New Roman" w:hAnsi="Times New Roman" w:cs="Times New Roman"/>
+        </w:rPr>
+        <w:t xml:space="preserve">Currents are conserved: </w:t>
+      </w:r>
+      <m:oMath>
+        <m:r>
+          <w:rPr>
+            <w:rFonts w:ascii="Cambria Math" w:hAnsi="Cambria Math" w:cs="Times New Roman"/>
+          </w:rPr>
+          <m:t>J-dG=0</m:t>
+        </m:r>
+      </m:oMath>
+    </w:p>
+    <w:p>
+      <w:pPr>
+        <w:rPr>
+          <w:rFonts w:ascii="Times New Roman" w:hAnsi="Times New Roman" w:cs="Times New Roman"/>
+        </w:rPr>
+      </w:pPr>
+      <w:r>
+        <w:rPr>
+          <w:rFonts w:ascii="Times New Roman" w:hAnsi="Times New Roman" w:cs="Times New Roman"/>
+        </w:rPr>
+        <w:t xml:space="preserve">The thermodynamic field “intensities” </w:t>
+      </w:r>
+      <m:oMath>
+        <m:r>
+          <w:rPr>
+            <w:rFonts w:ascii="Cambria Math" w:hAnsi="Cambria Math" w:cs="Times New Roman"/>
+          </w:rPr>
+          <m:t>F</m:t>
+        </m:r>
+        <m:r>
+          <w:rPr>
+            <w:rFonts w:ascii="Cambria Math" w:hAnsi="Cambria Math" w:cs="Times New Roman"/>
+          </w:rPr>
+          <m:t>(E,B)</m:t>
+        </m:r>
+      </m:oMath>
+      <w:r>
+        <w:rPr>
+          <w:rFonts w:ascii="Times New Roman" w:hAnsi="Times New Roman" w:cs="Times New Roman"/>
+        </w:rPr>
+        <w:t xml:space="preserve"> </w:t>
+      </w:r>
+      <w:r>
+        <w:rPr>
+          <w:rFonts w:ascii="Times New Roman" w:hAnsi="Times New Roman" w:cs="Times New Roman"/>
+        </w:rPr>
+        <w:t>is defined of inexact 1-form potentials A. The exact 3-form current density J is defined by 2-form density of thermodynamic field quantities G(</w:t>
+      </w:r>
+      <w:proofErr w:type="gramStart"/>
+      <w:r>
+        <w:rPr>
+          <w:rFonts w:ascii="Times New Roman" w:hAnsi="Times New Roman" w:cs="Times New Roman"/>
+        </w:rPr>
+        <w:t>D,H</w:t>
+      </w:r>
+      <w:proofErr w:type="gramEnd"/>
+      <w:r>
+        <w:rPr>
+          <w:rFonts w:ascii="Times New Roman" w:hAnsi="Times New Roman" w:cs="Times New Roman"/>
+        </w:rPr>
+        <w:t xml:space="preserve">). The two form </w:t>
+      </w:r>
+      <m:oMath>
+        <m:r>
+          <w:rPr>
+            <w:rFonts w:ascii="Cambria Math" w:hAnsi="Cambria Math" w:cs="Times New Roman"/>
+          </w:rPr>
+          <m:t>F</m:t>
+        </m:r>
+      </m:oMath>
+      <w:r>
+        <w:rPr>
+          <w:rFonts w:ascii="Times New Roman" w:hAnsi="Times New Roman" w:cs="Times New Roman"/>
+        </w:rPr>
+        <w:t xml:space="preserve"> is associated with forces and the 2-form density G associated with sources. From these postulates you can roughly deduce two of the classical PDE’s:</w:t>
+      </w:r>
+    </w:p>
+    <w:p>
+      <w:pPr>
+        <w:pStyle w:val="ListParagraph"/>
+        <w:numPr>
+          <w:ilvl w:val="0"/>
+          <w:numId w:val="2"/>
+        </w:numPr>
+        <w:jc w:val="center"/>
+        <w:rPr>
+          <w:rFonts w:ascii="Times New Roman" w:hAnsi="Times New Roman" w:cs="Times New Roman"/>
+        </w:rPr>
+      </w:pPr>
+      <m:oMath>
+        <m:r>
+          <m:rPr>
+            <m:sty m:val="p"/>
+          </m:rPr>
+          <w:rPr>
+            <w:rFonts w:ascii="Cambria Math" w:hAnsi="Cambria Math" w:cs="Times New Roman"/>
+          </w:rPr>
+          <m:t>∇</m:t>
+        </m:r>
+        <m:r>
+          <w:rPr>
+            <w:rFonts w:ascii="Cambria Math" w:hAnsi="Cambria Math" w:cs="Times New Roman"/>
+          </w:rPr>
+          <m:t xml:space="preserve"> × E+ </m:t>
+        </m:r>
+        <m:f>
+          <m:fPr>
+            <m:ctrlPr>
+              <w:rPr>
+                <w:rFonts w:ascii="Cambria Math" w:hAnsi="Cambria Math" w:cs="Times New Roman"/>
+                <w:i/>
+              </w:rPr>
+            </m:ctrlPr>
+          </m:fPr>
+          <m:num>
+            <m:r>
+              <w:rPr>
+                <w:rFonts w:ascii="Cambria Math" w:hAnsi="Cambria Math" w:cs="Times New Roman"/>
+              </w:rPr>
+              <m:t>∂B</m:t>
+            </m:r>
+          </m:num>
+          <m:den>
+            <m:r>
+              <w:rPr>
+                <w:rFonts w:ascii="Cambria Math" w:hAnsi="Cambria Math" w:cs="Times New Roman"/>
+              </w:rPr>
+              <m:t>∂t</m:t>
+            </m:r>
+          </m:den>
+        </m:f>
+      </m:oMath>
+      <w:r>
+        <w:rPr>
+          <w:rFonts w:ascii="Times New Roman" w:hAnsi="Times New Roman" w:cs="Times New Roman"/>
+        </w:rPr>
+        <w:t xml:space="preserve">  = 0</w:t>
+      </w:r>
+    </w:p>
+    <w:p>
+      <w:pPr>
+        <w:pStyle w:val="ListParagraph"/>
+        <w:numPr>
+          <w:ilvl w:val="0"/>
+          <w:numId w:val="2"/>
+        </w:numPr>
+        <w:jc w:val="center"/>
+        <w:rPr>
+          <w:rFonts w:ascii="Times New Roman" w:hAnsi="Times New Roman" w:cs="Times New Roman"/>
+        </w:rPr>
+      </w:pPr>
+      <m:oMath>
+        <m:r>
+          <m:rPr>
+            <m:sty m:val="p"/>
+          </m:rPr>
+          <w:rPr>
+            <w:rFonts w:ascii="Cambria Math" w:hAnsi="Cambria Math" w:cs="Times New Roman"/>
+          </w:rPr>
+          <m:t>∇</m:t>
+        </m:r>
+        <m:r>
+          <w:rPr>
+            <w:rFonts w:ascii="Cambria Math" w:hAnsi="Cambria Math" w:cs="Times New Roman"/>
+          </w:rPr>
+          <m:t xml:space="preserve"> × </m:t>
+        </m:r>
+        <m:r>
+          <w:rPr>
+            <w:rFonts w:ascii="Cambria Math" w:hAnsi="Cambria Math" w:cs="Times New Roman"/>
+          </w:rPr>
+          <m:t>H</m:t>
+        </m:r>
+        <m:r>
+          <w:rPr>
+            <w:rFonts w:ascii="Cambria Math" w:hAnsi="Cambria Math" w:cs="Times New Roman"/>
+          </w:rPr>
+          <m:t xml:space="preserve">+ </m:t>
+        </m:r>
+        <m:f>
+          <m:fPr>
+            <m:ctrlPr>
+              <w:rPr>
+                <w:rFonts w:ascii="Cambria Math" w:hAnsi="Cambria Math" w:cs="Times New Roman"/>
+                <w:i/>
+              </w:rPr>
+            </m:ctrlPr>
+          </m:fPr>
+          <m:num>
+            <m:r>
+              <w:rPr>
+                <w:rFonts w:ascii="Cambria Math" w:hAnsi="Cambria Math" w:cs="Times New Roman"/>
+              </w:rPr>
+              <m:t>∂</m:t>
+            </m:r>
+            <m:r>
+              <w:rPr>
+                <w:rFonts w:ascii="Cambria Math" w:hAnsi="Cambria Math" w:cs="Times New Roman"/>
+              </w:rPr>
+              <m:t>D</m:t>
+            </m:r>
+          </m:num>
+          <m:den>
+            <m:r>
+              <w:rPr>
+                <w:rFonts w:ascii="Cambria Math" w:hAnsi="Cambria Math" w:cs="Times New Roman"/>
+              </w:rPr>
+              <m:t>∂t</m:t>
+            </m:r>
+          </m:den>
+        </m:f>
+      </m:oMath>
+      <w:r>
+        <w:rPr>
+          <w:rFonts w:ascii="Times New Roman" w:hAnsi="Times New Roman" w:cs="Times New Roman"/>
+        </w:rPr>
+        <w:t xml:space="preserve">  = </w:t>
+      </w:r>
+      <w:r>
+        <w:rPr>
+          <w:rFonts w:ascii="Times New Roman" w:hAnsi="Times New Roman" w:cs="Times New Roman"/>
+        </w:rPr>
+        <w:t>J</w:t>
+      </w:r>
+    </w:p>
+    <w:p>
+      <w:pPr>
+        <w:rPr>
+          <w:rFonts w:ascii="Times New Roman" w:hAnsi="Times New Roman" w:cs="Times New Roman"/>
+        </w:rPr>
+      </w:pPr>
+      <w:r>
+        <w:rPr>
+          <w:rFonts w:ascii="Times New Roman" w:hAnsi="Times New Roman" w:cs="Times New Roman"/>
+        </w:rPr>
+        <w:t xml:space="preserve">The “modern” and “classical” electromagnetic theory have the same base of PDE’s. </w:t>
+      </w:r>
+      <w:r>
+        <w:rPr>
+          <w:rFonts w:ascii="Times New Roman" w:hAnsi="Times New Roman" w:cs="Times New Roman"/>
+        </w:rPr>
+        <w:t xml:space="preserve">The differences are due to the equations two thermodynamic categories that are topologically distinct. The 1-form of potentials can have non-unique but topologically closed components, </w:t>
+      </w:r>
+      <m:oMath>
+        <m:sSub>
+          <m:sSubPr>
+            <m:ctrlPr>
+              <w:rPr>
+                <w:rFonts w:ascii="Cambria Math" w:hAnsi="Cambria Math" w:cs="Times New Roman"/>
+                <w:i/>
+              </w:rPr>
+            </m:ctrlPr>
+          </m:sSubPr>
+          <m:e>
+            <m:r>
+              <w:rPr>
+                <w:rFonts w:ascii="Cambria Math" w:hAnsi="Cambria Math" w:cs="Times New Roman"/>
+              </w:rPr>
+              <m:t>A</m:t>
+            </m:r>
+          </m:e>
+          <m:sub>
+            <m:r>
+              <w:rPr>
+                <w:rFonts w:ascii="Cambria Math" w:hAnsi="Cambria Math" w:cs="Times New Roman"/>
+              </w:rPr>
+              <m:t>c</m:t>
+            </m:r>
+          </m:sub>
+        </m:sSub>
+      </m:oMath>
+      <w:r>
+        <w:rPr>
+          <w:rFonts w:ascii="Times New Roman" w:hAnsi="Times New Roman" w:cs="Times New Roman"/>
+        </w:rPr>
+        <w:t xml:space="preserve">. That do not contribute to the 2-form of intensities F, as </w:t>
+      </w:r>
+      <m:oMath>
+        <m:sSub>
+          <m:sSubPr>
+            <m:ctrlPr>
+              <w:rPr>
+                <w:rFonts w:ascii="Cambria Math" w:hAnsi="Cambria Math" w:cs="Times New Roman"/>
+                <w:i/>
+              </w:rPr>
+            </m:ctrlPr>
+          </m:sSubPr>
+          <m:e>
+            <m:r>
+              <w:rPr>
+                <w:rFonts w:ascii="Cambria Math" w:hAnsi="Cambria Math" w:cs="Times New Roman"/>
+              </w:rPr>
+              <m:t>A</m:t>
+            </m:r>
+          </m:e>
+          <m:sub>
+            <m:r>
+              <w:rPr>
+                <w:rFonts w:ascii="Cambria Math" w:hAnsi="Cambria Math" w:cs="Times New Roman"/>
+              </w:rPr>
+              <m:t>c</m:t>
+            </m:r>
+          </m:sub>
+        </m:sSub>
+        <m:r>
+          <w:rPr>
+            <w:rFonts w:ascii="Cambria Math" w:hAnsi="Cambria Math" w:cs="Times New Roman"/>
+          </w:rPr>
+          <m:t xml:space="preserve"> →0</m:t>
+        </m:r>
+      </m:oMath>
+      <w:r>
+        <w:rPr>
+          <w:rFonts w:ascii="Times New Roman" w:hAnsi="Times New Roman" w:cs="Times New Roman"/>
+        </w:rPr>
+        <w:t xml:space="preserve">. </w:t>
+      </w:r>
+      <w:r>
+        <w:rPr>
+          <w:rFonts w:ascii="Times New Roman" w:hAnsi="Times New Roman" w:cs="Times New Roman"/>
+        </w:rPr>
+        <w:t>Similarly,</w:t>
+      </w:r>
+      <w:r>
+        <w:rPr>
+          <w:rFonts w:ascii="Times New Roman" w:hAnsi="Times New Roman" w:cs="Times New Roman"/>
+        </w:rPr>
+        <w:t xml:space="preserve"> the 2-form density of excitations can have n0n-unique but closed components </w:t>
+      </w:r>
+      <m:oMath>
+        <m:sSub>
+          <m:sSubPr>
+            <m:ctrlPr>
+              <w:rPr>
+                <w:rFonts w:ascii="Cambria Math" w:hAnsi="Cambria Math" w:cs="Times New Roman"/>
+                <w:i/>
+              </w:rPr>
+            </m:ctrlPr>
+          </m:sSubPr>
+          <m:e>
+            <m:r>
+              <w:rPr>
+                <w:rFonts w:ascii="Cambria Math" w:hAnsi="Cambria Math" w:cs="Times New Roman"/>
+              </w:rPr>
+              <m:t>G</m:t>
+            </m:r>
+          </m:e>
+          <m:sub>
+            <m:r>
+              <w:rPr>
+                <w:rFonts w:ascii="Cambria Math" w:hAnsi="Cambria Math" w:cs="Times New Roman"/>
+              </w:rPr>
+              <m:t>c</m:t>
+            </m:r>
+          </m:sub>
+        </m:sSub>
+      </m:oMath>
+      <w:r>
+        <w:rPr>
+          <w:rFonts w:ascii="Times New Roman" w:hAnsi="Times New Roman" w:cs="Times New Roman"/>
+        </w:rPr>
+        <w:t>, which don’t contribute to 3-form density of currents J as d</w:t>
+      </w:r>
+      <m:oMath>
+        <m:sSub>
+          <m:sSubPr>
+            <m:ctrlPr>
+              <w:rPr>
+                <w:rFonts w:ascii="Cambria Math" w:hAnsi="Cambria Math" w:cs="Times New Roman"/>
+                <w:i/>
+              </w:rPr>
+            </m:ctrlPr>
+          </m:sSubPr>
+          <m:e>
+            <m:r>
+              <w:rPr>
+                <w:rFonts w:ascii="Cambria Math" w:hAnsi="Cambria Math" w:cs="Times New Roman"/>
+              </w:rPr>
+              <m:t>G</m:t>
+            </m:r>
+          </m:e>
+          <m:sub>
+            <m:r>
+              <w:rPr>
+                <w:rFonts w:ascii="Cambria Math" w:hAnsi="Cambria Math" w:cs="Times New Roman"/>
+              </w:rPr>
+              <m:t>c</m:t>
+            </m:r>
+          </m:sub>
+        </m:sSub>
+        <m:r>
+          <w:rPr>
+            <w:rFonts w:ascii="Cambria Math" w:hAnsi="Cambria Math" w:cs="Times New Roman"/>
+          </w:rPr>
+          <m:t>→0</m:t>
+        </m:r>
+      </m:oMath>
+      <w:r>
+        <w:rPr>
+          <w:rFonts w:ascii="Times New Roman" w:hAnsi="Times New Roman" w:cs="Times New Roman"/>
+        </w:rPr>
+        <w:t>.</w:t>
+      </w:r>
+      <w:r>
+        <w:rPr>
+          <w:rFonts w:ascii="Times New Roman" w:hAnsi="Times New Roman" w:cs="Times New Roman"/>
+        </w:rPr>
+        <w:t xml:space="preserve"> The non- uniqueness can appear as discontinuities in solution amplitude or as multi-values as envelope solutions. </w:t>
+      </w:r>
+    </w:p>
+    <w:p>
+      <w:pPr>
+        <w:rPr>
+          <w:rFonts w:ascii="Times New Roman" w:hAnsi="Times New Roman" w:cs="Times New Roman"/>
+        </w:rPr>
+      </w:pPr>
+      <w:r>
+        <w:rPr>
+          <w:rFonts w:ascii="Times New Roman" w:hAnsi="Times New Roman" w:cs="Times New Roman"/>
+        </w:rPr>
+        <w:tab/>
+        <w:t xml:space="preserve">A topological perspective of E&amp;M demonstrates that the Maxwell’s electromagnetic theory </w:t>
+      </w:r>
+      <w:r>
+        <w:rPr>
+          <w:rFonts w:ascii="Times New Roman" w:hAnsi="Times New Roman" w:cs="Times New Roman"/>
+        </w:rPr>
+        <w:t>is universal</w:t>
+      </w:r>
+      <w:r>
+        <w:rPr>
+          <w:rFonts w:ascii="Times New Roman" w:hAnsi="Times New Roman" w:cs="Times New Roman"/>
+        </w:rPr>
+        <w:t xml:space="preserve"> and goes beyond theory’s that impose geometric constraints. The topological perspective leads to quantum-like struct</w:t>
+      </w:r>
+      <w:r>
+        <w:rPr>
+          <w:rFonts w:ascii="Times New Roman" w:hAnsi="Times New Roman" w:cs="Times New Roman"/>
+        </w:rPr>
+        <w:t>ures</w:t>
+      </w:r>
+      <w:r>
+        <w:rPr>
+          <w:rFonts w:ascii="Times New Roman" w:hAnsi="Times New Roman" w:cs="Times New Roman"/>
+        </w:rPr>
+        <w:t xml:space="preserve"> and topological </w:t>
+      </w:r>
+      <w:r>
+        <w:rPr>
+          <w:rFonts w:ascii="Times New Roman" w:hAnsi="Times New Roman" w:cs="Times New Roman"/>
+        </w:rPr>
+        <w:t>defects such as charge quantum without the imposition of quantum mechanics.</w:t>
+      </w:r>
+    </w:p>
+    <w:p>
+      <w:pPr>
+        <w:ind w:firstLine="720"/>
+        <w:rPr>
+          <w:rFonts w:ascii="Times New Roman" w:eastAsia="Times New Roman" w:hAnsi="Times New Roman" w:cs="Times New Roman"/>
+        </w:rPr>
+      </w:pPr>
+      <w:r>
+        <w:rPr>
+          <w:rFonts w:ascii="Times New Roman" w:eastAsia="Times New Roman" w:hAnsi="Times New Roman" w:cs="Times New Roman"/>
+        </w:rPr>
+        <w:t xml:space="preserve">In conventional electrodynamics when we use a potential 1-form A for F as the fundamental object the usual considerations of wanting the field theory to be invariant under local </w:t>
+      </w:r>
+      <w:proofErr w:type="gramStart"/>
+      <w:r>
+        <w:rPr>
+          <w:rFonts w:ascii="Times New Roman" w:eastAsia="Times New Roman" w:hAnsi="Times New Roman" w:cs="Times New Roman"/>
+        </w:rPr>
+        <w:t>U(</w:t>
+      </w:r>
+      <w:proofErr w:type="gramEnd"/>
+      <w:r>
+        <w:rPr>
+          <w:rFonts w:ascii="Times New Roman" w:eastAsia="Times New Roman" w:hAnsi="Times New Roman" w:cs="Times New Roman"/>
+        </w:rPr>
+        <w:t>1) gauge changes dictate that A must define a U(1) connection 1-form. Howe</w:t>
+      </w:r>
       <w:bookmarkStart w:id="0" w:name="_GoBack"/>
       <w:bookmarkEnd w:id="0"/>
+      <w:r>
+        <w:rPr>
+          <w:rFonts w:ascii="Times New Roman" w:eastAsia="Times New Roman" w:hAnsi="Times New Roman" w:cs="Times New Roman"/>
+        </w:rPr>
+        <w:t>ver,</w:t>
+      </w:r>
+      <w:r>
+        <w:rPr>
+          <w:rFonts w:ascii="Times New Roman" w:eastAsia="Times New Roman" w:hAnsi="Times New Roman" w:cs="Times New Roman"/>
+        </w:rPr>
+        <w:t xml:space="preserve"> </w:t>
+      </w:r>
+      <w:r>
+        <w:rPr>
+          <w:rFonts w:ascii="Times New Roman" w:eastAsia="Times New Roman" w:hAnsi="Times New Roman" w:cs="Times New Roman"/>
+        </w:rPr>
+        <w:t>the group that plays the fundamental role in topological electromagnetism seems to be SL(4), not SO(2). Reduction from SL(M) to SO(3,</w:t>
+      </w:r>
+      <w:proofErr w:type="gramStart"/>
+      <w:r>
+        <w:rPr>
+          <w:rFonts w:ascii="Times New Roman" w:eastAsia="Times New Roman" w:hAnsi="Times New Roman" w:cs="Times New Roman"/>
+        </w:rPr>
+        <w:t>1)(</w:t>
+      </w:r>
+      <w:proofErr w:type="gramEnd"/>
+      <w:r>
+        <w:rPr>
+          <w:rFonts w:ascii="Times New Roman" w:eastAsia="Times New Roman" w:hAnsi="Times New Roman" w:cs="Times New Roman"/>
+        </w:rPr>
+        <w:t>M</w:t>
+      </w:r>
+      <w:r>
+        <w:rPr>
+          <w:rFonts w:ascii="Times New Roman" w:eastAsia="Times New Roman" w:hAnsi="Times New Roman" w:cs="Times New Roman"/>
+        </w:rPr>
+        <w:t>)</w:t>
+      </w:r>
+      <w:r>
+        <w:rPr>
+          <w:rFonts w:ascii="Times New Roman" w:eastAsia="Times New Roman" w:hAnsi="Times New Roman" w:cs="Times New Roman"/>
+        </w:rPr>
+        <w:t xml:space="preserve"> is an essential step from the standpoint of introducing gravitation into the model, or deducing gravitation from </w:t>
+      </w:r>
+      <w:r>
+        <w:rPr>
+          <w:rFonts w:ascii="Times New Roman" w:eastAsia="Times New Roman" w:hAnsi="Times New Roman" w:cs="Times New Roman"/>
+        </w:rPr>
+        <w:t>it</w:t>
+      </w:r>
+      <w:r>
+        <w:rPr>
+          <w:rFonts w:ascii="Times New Roman" w:eastAsia="Times New Roman" w:hAnsi="Times New Roman" w:cs="Times New Roman"/>
+        </w:rPr>
+        <w:t>.</w:t>
+      </w:r>
+      <w:r>
+        <w:rPr>
+          <w:rFonts w:ascii="Times New Roman" w:eastAsia="Times New Roman" w:hAnsi="Times New Roman" w:cs="Times New Roman"/>
+        </w:rPr>
+        <w:t xml:space="preserve"> The use of a</w:t>
+      </w:r>
+      <w:r>
+        <w:rPr>
+          <w:rFonts w:ascii="Times New Roman" w:eastAsia="Times New Roman" w:hAnsi="Times New Roman" w:cs="Times New Roman"/>
+        </w:rPr>
+        <w:t xml:space="preserve"> constitutive law </w:t>
+      </w:r>
+      <w:r>
+        <w:rPr>
+          <w:rFonts w:ascii="Times New Roman" w:eastAsia="Times New Roman" w:hAnsi="Times New Roman" w:cs="Times New Roman"/>
+        </w:rPr>
+        <w:t xml:space="preserve">can </w:t>
+      </w:r>
+      <w:r>
+        <w:rPr>
+          <w:rFonts w:ascii="Times New Roman" w:eastAsia="Times New Roman" w:hAnsi="Times New Roman" w:cs="Times New Roman"/>
+        </w:rPr>
+        <w:t>give a simple and direct route for effecting the reduction from SL(M) to SO(3,</w:t>
+      </w:r>
+      <w:proofErr w:type="gramStart"/>
+      <w:r>
+        <w:rPr>
+          <w:rFonts w:ascii="Times New Roman" w:eastAsia="Times New Roman" w:hAnsi="Times New Roman" w:cs="Times New Roman"/>
+        </w:rPr>
+        <w:t>1)(</w:t>
+      </w:r>
+      <w:proofErr w:type="gramEnd"/>
+      <w:r>
+        <w:rPr>
+          <w:rFonts w:ascii="Times New Roman" w:eastAsia="Times New Roman" w:hAnsi="Times New Roman" w:cs="Times New Roman"/>
+        </w:rPr>
+        <w:t>M)</w:t>
+      </w:r>
+      <w:r>
+        <w:rPr>
+          <w:rFonts w:ascii="Times New Roman" w:eastAsia="Times New Roman" w:hAnsi="Times New Roman" w:cs="Times New Roman"/>
+        </w:rPr>
+        <w:t xml:space="preserve">. </w:t>
+      </w:r>
+      <w:proofErr w:type="gramStart"/>
+      <w:r>
+        <w:rPr>
+          <w:rFonts w:ascii="Times New Roman" w:eastAsia="Times New Roman" w:hAnsi="Times New Roman" w:cs="Times New Roman"/>
+        </w:rPr>
+        <w:t>However</w:t>
+      </w:r>
+      <w:proofErr w:type="gramEnd"/>
+      <w:r>
+        <w:rPr>
+          <w:rFonts w:ascii="Times New Roman" w:eastAsia="Times New Roman" w:hAnsi="Times New Roman" w:cs="Times New Roman"/>
+        </w:rPr>
+        <w:t xml:space="preserve"> </w:t>
+      </w:r>
+      <w:r>
+        <w:rPr>
+          <w:rFonts w:ascii="Times New Roman" w:eastAsia="Times New Roman" w:hAnsi="Times New Roman" w:cs="Times New Roman"/>
+        </w:rPr>
+        <w:t>it lacks an immediate topological construction. This either suggests that one cannot find a completely topological formulation for electromagnetism and must eventually resort to geometrical axioms or that we need to look for a more topological basis for the constitutive law.</w:t>
+      </w:r>
+    </w:p>
+    <w:p>
+      <w:pPr>
+        <w:rPr>
+          <w:rFonts w:ascii="Times New Roman" w:eastAsia="Times New Roman" w:hAnsi="Times New Roman" w:cs="Times New Roman"/>
+        </w:rPr>
+      </w:pPr>
+    </w:p>
+    <w:p>
+      <w:pPr>
+        <w:rPr>
+          <w:rFonts w:ascii="Times New Roman" w:hAnsi="Times New Roman" w:cs="Times New Roman"/>
+        </w:rPr>
+      </w:pPr>
     </w:p>
     <w:sectPr>
       <w:pgSz w:w="12240" w:h="15840"/>
@@ -14,6 +705,195 @@
     </w:sectPr>
   </w:body>
 </w:document>
+</file>
+
+<file path=word/numbering.xml><?xml version="1.0" encoding="utf-8"?>
+<w:numbering xmlns:wpc="http://schemas.microsoft.com/office/word/2010/wordprocessingCanvas" xmlns:cx="http://schemas.microsoft.com/office/drawing/2014/chartex" xmlns:cx1="http://schemas.microsoft.com/office/drawing/2015/9/8/chartex" xmlns:cx2="http://schemas.microsoft.com/office/drawing/2015/10/21/chartex" xmlns:cx3="http://schemas.microsoft.com/office/drawing/2016/5/9/chartex" xmlns:cx4="http://schemas.microsoft.com/office/drawing/2016/5/10/chartex" xmlns:cx5="http://schemas.microsoft.com/office/drawing/2016/5/11/chartex" xmlns:cx6="http://schemas.microsoft.com/office/drawing/2016/5/12/chartex" xmlns:cx7="http://schemas.microsoft.com/office/drawing/2016/5/13/chartex" xmlns:cx8="http://schemas.microsoft.com/office/drawing/2016/5/14/chartex" xmlns:mc="http://schemas.openxmlformats.org/markup-compatibility/2006" xmlns:aink="http://schemas.microsoft.com/office/drawing/2016/ink" xmlns:am3d="http://schemas.microsoft.com/office/drawing/2017/model3d" xmlns:o="urn:schemas-microsoft-com:office:office" xmlns:r="http://schemas.openxmlformats.org/officeDocument/2006/relationships" xmlns:m="http://schemas.openxmlformats.org/officeDocument/2006/math" xmlns:v="urn:schemas-microsoft-com:vml" xmlns:wp14="http://schemas.microsoft.com/office/word/2010/wordprocessingDrawing" xmlns:wp="http://schemas.openxmlformats.org/drawingml/2006/wordprocessingDrawing" xmlns:w10="urn:schemas-microsoft-com:office:word" xmlns:w="http://schemas.openxmlformats.org/wordprocessingml/2006/main" xmlns:w14="http://schemas.microsoft.com/office/word/2010/wordml" xmlns:w15="http://schemas.microsoft.com/office/word/2012/wordml" xmlns:w16cid="http://schemas.microsoft.com/office/word/2016/wordml/cid" xmlns:w16se="http://schemas.microsoft.com/office/word/2015/wordml/symex" xmlns:wpg="http://schemas.microsoft.com/office/word/2010/wordprocessingGroup" xmlns:wpi="http://schemas.microsoft.com/office/word/2010/wordprocessingInk" xmlns:wne="http://schemas.microsoft.com/office/word/2006/wordml" xmlns:wps="http://schemas.microsoft.com/office/word/2010/wordprocessingShape" mc:Ignorable="w14 w15 w16se w16cid wp14">
+  <w:abstractNum w:abstractNumId="0" w15:restartNumberingAfterBreak="0">
+    <w:nsid w:val="11BA4948"/>
+    <w:multiLevelType w:val="hybridMultilevel"/>
+    <w:tmpl w:val="A1A824C4"/>
+    <w:lvl w:ilvl="0" w:tplc="8C94B10C">
+      <w:start w:val="1"/>
+      <w:numFmt w:val="decimal"/>
+      <w:lvlText w:val="%1.)"/>
+      <w:lvlJc w:val="left"/>
+      <w:pPr>
+        <w:ind w:left="720" w:hanging="360"/>
+      </w:pPr>
+      <w:rPr>
+        <w:rFonts w:hint="default"/>
+      </w:rPr>
+    </w:lvl>
+    <w:lvl w:ilvl="1" w:tplc="04090019" w:tentative="1">
+      <w:start w:val="1"/>
+      <w:numFmt w:val="lowerLetter"/>
+      <w:lvlText w:val="%2."/>
+      <w:lvlJc w:val="left"/>
+      <w:pPr>
+        <w:ind w:left="1440" w:hanging="360"/>
+      </w:pPr>
+    </w:lvl>
+    <w:lvl w:ilvl="2" w:tplc="0409001B" w:tentative="1">
+      <w:start w:val="1"/>
+      <w:numFmt w:val="lowerRoman"/>
+      <w:lvlText w:val="%3."/>
+      <w:lvlJc w:val="right"/>
+      <w:pPr>
+        <w:ind w:left="2160" w:hanging="180"/>
+      </w:pPr>
+    </w:lvl>
+    <w:lvl w:ilvl="3" w:tplc="0409000F" w:tentative="1">
+      <w:start w:val="1"/>
+      <w:numFmt w:val="decimal"/>
+      <w:lvlText w:val="%4."/>
+      <w:lvlJc w:val="left"/>
+      <w:pPr>
+        <w:ind w:left="2880" w:hanging="360"/>
+      </w:pPr>
+    </w:lvl>
+    <w:lvl w:ilvl="4" w:tplc="04090019" w:tentative="1">
+      <w:start w:val="1"/>
+      <w:numFmt w:val="lowerLetter"/>
+      <w:lvlText w:val="%5."/>
+      <w:lvlJc w:val="left"/>
+      <w:pPr>
+        <w:ind w:left="3600" w:hanging="360"/>
+      </w:pPr>
+    </w:lvl>
+    <w:lvl w:ilvl="5" w:tplc="0409001B" w:tentative="1">
+      <w:start w:val="1"/>
+      <w:numFmt w:val="lowerRoman"/>
+      <w:lvlText w:val="%6."/>
+      <w:lvlJc w:val="right"/>
+      <w:pPr>
+        <w:ind w:left="4320" w:hanging="180"/>
+      </w:pPr>
+    </w:lvl>
+    <w:lvl w:ilvl="6" w:tplc="0409000F" w:tentative="1">
+      <w:start w:val="1"/>
+      <w:numFmt w:val="decimal"/>
+      <w:lvlText w:val="%7."/>
+      <w:lvlJc w:val="left"/>
+      <w:pPr>
+        <w:ind w:left="5040" w:hanging="360"/>
+      </w:pPr>
+    </w:lvl>
+    <w:lvl w:ilvl="7" w:tplc="04090019" w:tentative="1">
+      <w:start w:val="1"/>
+      <w:numFmt w:val="lowerLetter"/>
+      <w:lvlText w:val="%8."/>
+      <w:lvlJc w:val="left"/>
+      <w:pPr>
+        <w:ind w:left="5760" w:hanging="360"/>
+      </w:pPr>
+    </w:lvl>
+    <w:lvl w:ilvl="8" w:tplc="0409001B" w:tentative="1">
+      <w:start w:val="1"/>
+      <w:numFmt w:val="lowerRoman"/>
+      <w:lvlText w:val="%9."/>
+      <w:lvlJc w:val="right"/>
+      <w:pPr>
+        <w:ind w:left="6480" w:hanging="180"/>
+      </w:pPr>
+    </w:lvl>
+  </w:abstractNum>
+  <w:abstractNum w:abstractNumId="1" w15:restartNumberingAfterBreak="0">
+    <w:nsid w:val="72A028E1"/>
+    <w:multiLevelType w:val="hybridMultilevel"/>
+    <w:tmpl w:val="B1C6857E"/>
+    <w:lvl w:ilvl="0" w:tplc="63981CB6">
+      <w:start w:val="1"/>
+      <w:numFmt w:val="decimal"/>
+      <w:lvlText w:val="%1.)"/>
+      <w:lvlJc w:val="left"/>
+      <w:pPr>
+        <w:ind w:left="720" w:hanging="360"/>
+      </w:pPr>
+      <w:rPr>
+        <w:rFonts w:hint="default"/>
+      </w:rPr>
+    </w:lvl>
+    <w:lvl w:ilvl="1" w:tplc="04090019" w:tentative="1">
+      <w:start w:val="1"/>
+      <w:numFmt w:val="lowerLetter"/>
+      <w:lvlText w:val="%2."/>
+      <w:lvlJc w:val="left"/>
+      <w:pPr>
+        <w:ind w:left="1440" w:hanging="360"/>
+      </w:pPr>
+    </w:lvl>
+    <w:lvl w:ilvl="2" w:tplc="0409001B" w:tentative="1">
+      <w:start w:val="1"/>
+      <w:numFmt w:val="lowerRoman"/>
+      <w:lvlText w:val="%3."/>
+      <w:lvlJc w:val="right"/>
+      <w:pPr>
+        <w:ind w:left="2160" w:hanging="180"/>
+      </w:pPr>
+    </w:lvl>
+    <w:lvl w:ilvl="3" w:tplc="0409000F" w:tentative="1">
+      <w:start w:val="1"/>
+      <w:numFmt w:val="decimal"/>
+      <w:lvlText w:val="%4."/>
+      <w:lvlJc w:val="left"/>
+      <w:pPr>
+        <w:ind w:left="2880" w:hanging="360"/>
+      </w:pPr>
+    </w:lvl>
+    <w:lvl w:ilvl="4" w:tplc="04090019" w:tentative="1">
+      <w:start w:val="1"/>
+      <w:numFmt w:val="lowerLetter"/>
+      <w:lvlText w:val="%5."/>
+      <w:lvlJc w:val="left"/>
+      <w:pPr>
+        <w:ind w:left="3600" w:hanging="360"/>
+      </w:pPr>
+    </w:lvl>
+    <w:lvl w:ilvl="5" w:tplc="0409001B" w:tentative="1">
+      <w:start w:val="1"/>
+      <w:numFmt w:val="lowerRoman"/>
+      <w:lvlText w:val="%6."/>
+      <w:lvlJc w:val="right"/>
+      <w:pPr>
+        <w:ind w:left="4320" w:hanging="180"/>
+      </w:pPr>
+    </w:lvl>
+    <w:lvl w:ilvl="6" w:tplc="0409000F" w:tentative="1">
+      <w:start w:val="1"/>
+      <w:numFmt w:val="decimal"/>
+      <w:lvlText w:val="%7."/>
+      <w:lvlJc w:val="left"/>
+      <w:pPr>
+        <w:ind w:left="5040" w:hanging="360"/>
+      </w:pPr>
+    </w:lvl>
+    <w:lvl w:ilvl="7" w:tplc="04090019" w:tentative="1">
+      <w:start w:val="1"/>
+      <w:numFmt w:val="lowerLetter"/>
+      <w:lvlText w:val="%8."/>
+      <w:lvlJc w:val="left"/>
+      <w:pPr>
+        <w:ind w:left="5760" w:hanging="360"/>
+      </w:pPr>
+    </w:lvl>
+    <w:lvl w:ilvl="8" w:tplc="0409001B" w:tentative="1">
+      <w:start w:val="1"/>
+      <w:numFmt w:val="lowerRoman"/>
+      <w:lvlText w:val="%9."/>
+      <w:lvlJc w:val="right"/>
+      <w:pPr>
+        <w:ind w:left="6480" w:hanging="180"/>
+      </w:pPr>
+    </w:lvl>
+  </w:abstractNum>
+  <w:num w:numId="1">
+    <w:abstractNumId w:val="1"/>
+  </w:num>
+  <w:num w:numId="2">
+    <w:abstractNumId w:val="0"/>
+  </w:num>
+</w:numbering>
 </file>
 
 <file path=word/styles.xml><?xml version="1.0" encoding="utf-8"?>
@@ -413,7 +1293,6 @@
   <w:style w:type="character" w:default="1" w:styleId="DefaultParagraphFont">
     <w:name w:val="Default Paragraph Font"/>
     <w:uiPriority w:val="1"/>
-    <w:semiHidden/>
     <w:unhideWhenUsed/>
   </w:style>
   <w:style w:type="table" w:default="1" w:styleId="TableNormal">
@@ -436,6 +1315,27 @@
     <w:uiPriority w:val="99"/>
     <w:semiHidden/>
     <w:unhideWhenUsed/>
+  </w:style>
+  <w:style w:type="paragraph" w:styleId="ListParagraph">
+    <w:name w:val="List Paragraph"/>
+    <w:basedOn w:val="Normal"/>
+    <w:uiPriority w:val="34"/>
+    <w:qFormat/>
+    <w:rsid w:val="006F5BF9"/>
+    <w:pPr>
+      <w:ind w:left="720"/>
+      <w:contextualSpacing/>
+    </w:pPr>
+  </w:style>
+  <w:style w:type="character" w:styleId="PlaceholderText">
+    <w:name w:val="Placeholder Text"/>
+    <w:basedOn w:val="DefaultParagraphFont"/>
+    <w:uiPriority w:val="99"/>
+    <w:semiHidden/>
+    <w:rsid w:val="006F5BF9"/>
+    <w:rPr>
+      <w:color w:val="808080"/>
+    </w:rPr>
   </w:style>
 </w:styles>
 </file>

</xml_diff>